<commit_message>
update pandoc reference doc
</commit_message>
<xml_diff>
--- a/pandoc/reference.docx
+++ b/pandoc/reference.docx
@@ -10,7 +10,6 @@
       <w:r>
         <w:t>Heading 1</w:t>
       </w:r>
-      <w:bookmarkEnd w:id="0"/>
     </w:p>
     <w:p>
       <w:pPr>
@@ -20,7 +19,6 @@
       <w:r>
         <w:t>Heading 2</w:t>
       </w:r>
-      <w:bookmarkEnd w:id="1"/>
     </w:p>
     <w:p>
       <w:pPr>
@@ -30,7 +28,6 @@
       <w:r>
         <w:t>Heading 3</w:t>
       </w:r>
-      <w:bookmarkEnd w:id="2"/>
     </w:p>
     <w:p>
       <w:pPr>
@@ -40,34 +37,33 @@
       <w:r>
         <w:t>Heading 4</w:t>
       </w:r>
-      <w:bookmarkEnd w:id="3"/>
     </w:p>
     <w:p>
       <w:pPr>
-        <w:pStyle w:val="Heading5"/>
-      </w:pPr>
-      <w:bookmarkStart w:id="4" w:name="heading-5"/>
+        <w:pStyle w:val="FirstParagraph"/>
+      </w:pPr>
       <w:r>
-        <w:t>Heading 5</w:t>
-      </w:r>
-      <w:bookmarkEnd w:id="4"/>
-    </w:p>
-    <w:p>
-      <w:pPr>
-        <w:pStyle w:val="FirstParagraph"/>
-      </w:pPr>
-      <w:r>
+        <w:rPr>
+          <w:bCs/>
+        </w:rPr>
         <w:t>BOLD</w:t>
       </w:r>
     </w:p>
     <w:p>
       <w:pPr>
+        <w:pStyle w:val="BodyText"/>
+      </w:pPr>
+      <w:r>
+        <w:t>Text</w:t>
+      </w:r>
+    </w:p>
+    <w:p>
+      <w:pPr>
         <w:pStyle w:val="SourceCode"/>
       </w:pPr>
       <w:r>
         <w:rPr>
           <w:rStyle w:val="VerbatimChar"/>
-          <w:shd w:val="clear" w:color="auto" w:fill="auto"/>
         </w:rPr>
         <w:t>CODE</w:t>
       </w:r>
@@ -75,7 +71,7 @@
     <w:tbl>
       <w:tblPr>
         <w:tblStyle w:val="Table"/>
-        <w:tblW w:w="0" w:type="pct"/>
+        <w:tblW w:w="0" w:type="auto"/>
         <w:jc w:val="center"/>
         <w:tblBorders>
           <w:top w:val="single" w:sz="4" w:space="0" w:color="auto"/>
@@ -85,7 +81,7 @@
           <w:insideH w:val="single" w:sz="4" w:space="0" w:color="auto"/>
           <w:insideV w:val="single" w:sz="4" w:space="0" w:color="auto"/>
         </w:tblBorders>
-        <w:tblLook w:val="07E0" w:firstRow="1" w:lastRow="1" w:firstColumn="1" w:lastColumn="1" w:noHBand="1" w:noVBand="1"/>
+        <w:tblLook w:val="0020" w:firstRow="1" w:lastRow="0" w:firstColumn="0" w:lastColumn="0" w:noHBand="0" w:noVBand="0"/>
       </w:tblPr>
       <w:tblGrid>
         <w:gridCol w:w="720"/>
@@ -93,12 +89,13 @@
       </w:tblGrid>
       <w:tr>
         <w:trPr>
+          <w:tblHeader/>
           <w:jc w:val="center"/>
         </w:trPr>
         <w:tc>
           <w:tcPr>
             <w:tcW w:w="0" w:type="auto"/>
-            <w:vAlign w:val="bottom"/>
+            <w:vAlign w:val="center"/>
           </w:tcPr>
           <w:p>
             <w:pPr>
@@ -112,7 +109,7 @@
         <w:tc>
           <w:tcPr>
             <w:tcW w:w="0" w:type="auto"/>
-            <w:vAlign w:val="bottom"/>
+            <w:vAlign w:val="center"/>
           </w:tcPr>
           <w:p>
             <w:pPr>
@@ -131,6 +128,7 @@
         <w:tc>
           <w:tcPr>
             <w:tcW w:w="0" w:type="auto"/>
+            <w:vAlign w:val="center"/>
           </w:tcPr>
           <w:p>
             <w:pPr>
@@ -144,6 +142,7 @@
         <w:tc>
           <w:tcPr>
             <w:tcW w:w="0" w:type="auto"/>
+            <w:vAlign w:val="center"/>
           </w:tcPr>
           <w:p>
             <w:pPr>
@@ -155,15 +154,12 @@
           </w:p>
         </w:tc>
       </w:tr>
+      <w:bookmarkEnd w:id="0"/>
+      <w:bookmarkEnd w:id="1"/>
+      <w:bookmarkEnd w:id="2"/>
+      <w:bookmarkEnd w:id="3"/>
     </w:tbl>
-    <w:p>
-      <w:pPr>
-        <w:spacing w:after="0"/>
-        <w:rPr>
-          <w:rFonts w:asciiTheme="majorHAnsi" w:hAnsiTheme="majorHAnsi" w:cstheme="majorHAnsi"/>
-        </w:rPr>
-      </w:pPr>
-    </w:p>
+    <w:p/>
     <w:sectPr>
       <w:pgSz w:w="12240" w:h="15840"/>
       <w:pgMar w:top="1440" w:right="1440" w:bottom="1440" w:left="1440" w:header="720" w:footer="720" w:gutter="0"/>
@@ -220,6 +216,83 @@
 <file path=word/numbering.xml><?xml version="1.0" encoding="utf-8"?>
 <w:numbering xmlns:wpc="http://schemas.microsoft.com/office/word/2010/wordprocessingCanvas" xmlns:cx="http://schemas.microsoft.com/office/drawing/2014/chartex" xmlns:cx1="http://schemas.microsoft.com/office/drawing/2015/9/8/chartex" xmlns:cx2="http://schemas.microsoft.com/office/drawing/2015/10/21/chartex" xmlns:cx3="http://schemas.microsoft.com/office/drawing/2016/5/9/chartex" xmlns:cx4="http://schemas.microsoft.com/office/drawing/2016/5/10/chartex" xmlns:cx5="http://schemas.microsoft.com/office/drawing/2016/5/11/chartex" xmlns:cx6="http://schemas.microsoft.com/office/drawing/2016/5/12/chartex" xmlns:cx7="http://schemas.microsoft.com/office/drawing/2016/5/13/chartex" xmlns:cx8="http://schemas.microsoft.com/office/drawing/2016/5/14/chartex" xmlns:mc="http://schemas.openxmlformats.org/markup-compatibility/2006" xmlns:aink="http://schemas.microsoft.com/office/drawing/2016/ink" xmlns:am3d="http://schemas.microsoft.com/office/drawing/2017/model3d" xmlns:o="urn:schemas-microsoft-com:office:office" xmlns:oel="http://schemas.microsoft.com/office/2019/extlst" xmlns:r="http://schemas.openxmlformats.org/officeDocument/2006/relationships" xmlns:m="http://schemas.openxmlformats.org/officeDocument/2006/math" xmlns:v="urn:schemas-microsoft-com:vml" xmlns:wp14="http://schemas.microsoft.com/office/word/2010/wordprocessingDrawing" xmlns:wp="http://schemas.openxmlformats.org/drawingml/2006/wordprocessingDrawing" xmlns:w10="urn:schemas-microsoft-com:office:word" xmlns:w="http://schemas.openxmlformats.org/wordprocessingml/2006/main" xmlns:w14="http://schemas.microsoft.com/office/word/2010/wordml" xmlns:w15="http://schemas.microsoft.com/office/word/2012/wordml" xmlns:w16cex="http://schemas.microsoft.com/office/word/2018/wordml/cex" xmlns:w16cid="http://schemas.microsoft.com/office/word/2016/wordml/cid" xmlns:w16="http://schemas.microsoft.com/office/word/2018/wordml" xmlns:w16sdtdh="http://schemas.microsoft.com/office/word/2020/wordml/sdtdatahash" xmlns:w16se="http://schemas.microsoft.com/office/word/2015/wordml/symex" xmlns:wpg="http://schemas.microsoft.com/office/word/2010/wordprocessingGroup" xmlns:wpi="http://schemas.microsoft.com/office/word/2010/wordprocessingInk" xmlns:wne="http://schemas.microsoft.com/office/word/2006/wordml" xmlns:wps="http://schemas.microsoft.com/office/word/2010/wordprocessingShape" mc:Ignorable="w14 w15 w16se w16cid w16 w16cex w16sdtdh wp14">
   <w:abstractNum w:abstractNumId="0" w15:restartNumberingAfterBreak="0">
+    <w:nsid w:val="0000A990"/>
+    <w:multiLevelType w:val="multilevel"/>
+    <w:tmpl w:val="9AD6A042"/>
+    <w:lvl w:ilvl="0">
+      <w:numFmt w:val="bullet"/>
+      <w:lvlText w:val=" "/>
+      <w:lvlJc w:val="left"/>
+      <w:pPr>
+        <w:ind w:left="720" w:hanging="480"/>
+      </w:pPr>
+    </w:lvl>
+    <w:lvl w:ilvl="1">
+      <w:numFmt w:val="bullet"/>
+      <w:lvlText w:val=" "/>
+      <w:lvlJc w:val="left"/>
+      <w:pPr>
+        <w:ind w:left="1440" w:hanging="480"/>
+      </w:pPr>
+    </w:lvl>
+    <w:lvl w:ilvl="2">
+      <w:numFmt w:val="bullet"/>
+      <w:lvlText w:val=" "/>
+      <w:lvlJc w:val="left"/>
+      <w:pPr>
+        <w:ind w:left="2160" w:hanging="480"/>
+      </w:pPr>
+    </w:lvl>
+    <w:lvl w:ilvl="3">
+      <w:numFmt w:val="bullet"/>
+      <w:lvlText w:val=" "/>
+      <w:lvlJc w:val="left"/>
+      <w:pPr>
+        <w:ind w:left="2880" w:hanging="480"/>
+      </w:pPr>
+    </w:lvl>
+    <w:lvl w:ilvl="4">
+      <w:numFmt w:val="bullet"/>
+      <w:lvlText w:val=" "/>
+      <w:lvlJc w:val="left"/>
+      <w:pPr>
+        <w:ind w:left="3600" w:hanging="480"/>
+      </w:pPr>
+    </w:lvl>
+    <w:lvl w:ilvl="5">
+      <w:numFmt w:val="bullet"/>
+      <w:lvlText w:val=" "/>
+      <w:lvlJc w:val="left"/>
+      <w:pPr>
+        <w:ind w:left="4320" w:hanging="480"/>
+      </w:pPr>
+    </w:lvl>
+    <w:lvl w:ilvl="6">
+      <w:numFmt w:val="bullet"/>
+      <w:lvlText w:val=" "/>
+      <w:lvlJc w:val="left"/>
+      <w:pPr>
+        <w:ind w:left="5040" w:hanging="480"/>
+      </w:pPr>
+    </w:lvl>
+    <w:lvl w:ilvl="7">
+      <w:numFmt w:val="bullet"/>
+      <w:lvlText w:val=" "/>
+      <w:lvlJc w:val="left"/>
+      <w:pPr>
+        <w:ind w:left="5760" w:hanging="480"/>
+      </w:pPr>
+    </w:lvl>
+    <w:lvl w:ilvl="8">
+      <w:numFmt w:val="bullet"/>
+      <w:lvlText w:val=" "/>
+      <w:lvlJc w:val="left"/>
+      <w:pPr>
+        <w:ind w:left="6480" w:hanging="480"/>
+      </w:pPr>
+    </w:lvl>
+  </w:abstractNum>
+  <w:abstractNum w:abstractNumId="1" w15:restartNumberingAfterBreak="0">
     <w:nsid w:val="2C1AE401"/>
     <w:multiLevelType w:val="multilevel"/>
     <w:tmpl w:val="8E642A88"/>
@@ -324,6 +397,9 @@
     </w:lvl>
   </w:abstractNum>
   <w:num w:numId="1" w16cid:durableId="2071078952">
+    <w:abstractNumId w:val="1"/>
+  </w:num>
+  <w:num w:numId="2" w16cid:durableId="1368723586">
     <w:abstractNumId w:val="0"/>
   </w:num>
 </w:numbering>
@@ -600,11 +676,11 @@
     <w:next w:val="BodyText"/>
     <w:uiPriority w:val="9"/>
     <w:qFormat/>
-    <w:rsid w:val="00E12183"/>
+    <w:rsid w:val="00E369F3"/>
     <w:pPr>
       <w:keepNext/>
       <w:keepLines/>
-      <w:spacing w:after="0"/>
+      <w:spacing w:before="120" w:after="120"/>
       <w:outlineLvl w:val="0"/>
     </w:pPr>
     <w:rPr>
@@ -622,11 +698,11 @@
     <w:uiPriority w:val="9"/>
     <w:unhideWhenUsed/>
     <w:qFormat/>
-    <w:rsid w:val="00E12183"/>
+    <w:rsid w:val="00E369F3"/>
     <w:pPr>
       <w:keepNext/>
       <w:keepLines/>
-      <w:spacing w:after="0"/>
+      <w:spacing w:before="120" w:after="120"/>
       <w:outlineLvl w:val="1"/>
     </w:pPr>
     <w:rPr>
@@ -644,11 +720,11 @@
     <w:uiPriority w:val="9"/>
     <w:unhideWhenUsed/>
     <w:qFormat/>
-    <w:rsid w:val="00E12183"/>
+    <w:rsid w:val="00E369F3"/>
     <w:pPr>
       <w:keepNext/>
       <w:keepLines/>
-      <w:spacing w:after="0"/>
+      <w:spacing w:before="120" w:after="120"/>
       <w:outlineLvl w:val="2"/>
     </w:pPr>
     <w:rPr>
@@ -664,11 +740,11 @@
     <w:uiPriority w:val="9"/>
     <w:unhideWhenUsed/>
     <w:qFormat/>
-    <w:rsid w:val="00E12183"/>
+    <w:rsid w:val="00E369F3"/>
     <w:pPr>
       <w:keepNext/>
       <w:keepLines/>
-      <w:spacing w:after="0"/>
+      <w:spacing w:before="120" w:after="120"/>
       <w:outlineLvl w:val="3"/>
     </w:pPr>
     <w:rPr>
@@ -798,16 +874,21 @@
     <w:name w:val="Body Text"/>
     <w:basedOn w:val="Normal"/>
     <w:qFormat/>
+    <w:rsid w:val="00E369F3"/>
     <w:pPr>
       <w:spacing w:before="180" w:after="180"/>
     </w:pPr>
+    <w:rPr>
+      <w:rFonts w:asciiTheme="majorHAnsi" w:hAnsiTheme="majorHAnsi"/>
+      <w:sz w:val="22"/>
+    </w:rPr>
   </w:style>
   <w:style w:type="paragraph" w:customStyle="1" w:styleId="FirstParagraph">
     <w:name w:val="First Paragraph"/>
     <w:basedOn w:val="BodyText"/>
     <w:next w:val="BodyText"/>
     <w:qFormat/>
-    <w:rsid w:val="00FB653D"/>
+    <w:rsid w:val="00E369F3"/>
     <w:pPr>
       <w:spacing w:before="0" w:after="0"/>
     </w:pPr>
@@ -819,13 +900,12 @@
     <w:name w:val="Compact"/>
     <w:basedOn w:val="BodyText"/>
     <w:qFormat/>
-    <w:rsid w:val="00E12183"/>
-    <w:pPr>
-      <w:spacing w:before="0" w:after="0"/>
+    <w:rsid w:val="00E369F3"/>
+    <w:pPr>
+      <w:spacing w:before="120" w:after="120"/>
       <w:jc w:val="center"/>
     </w:pPr>
     <w:rPr>
-      <w:rFonts w:asciiTheme="majorHAnsi" w:hAnsiTheme="majorHAnsi"/>
       <w:sz w:val="20"/>
     </w:rPr>
   </w:style>
@@ -995,7 +1075,7 @@
     <w:name w:val="Verbatim Char"/>
     <w:basedOn w:val="CaptionChar"/>
     <w:link w:val="SourceCode"/>
-    <w:rsid w:val="00E12183"/>
+    <w:rsid w:val="00E369F3"/>
     <w:rPr>
       <w:rFonts w:ascii="Consolas" w:hAnsi="Consolas"/>
       <w:sz w:val="20"/>
@@ -1037,16 +1117,17 @@
     <w:name w:val="Source Code"/>
     <w:basedOn w:val="Normal"/>
     <w:link w:val="VerbatimChar"/>
-    <w:rsid w:val="00E12183"/>
+    <w:rsid w:val="00E369F3"/>
     <w:pPr>
       <w:pBdr>
-        <w:top w:val="single" w:sz="4" w:space="1" w:color="auto"/>
-        <w:left w:val="single" w:sz="4" w:space="4" w:color="auto"/>
-        <w:bottom w:val="single" w:sz="4" w:space="1" w:color="auto"/>
-        <w:right w:val="single" w:sz="4" w:space="4" w:color="auto"/>
+        <w:top w:val="dashSmallGap" w:sz="4" w:space="2" w:color="auto"/>
+        <w:left w:val="dashSmallGap" w:sz="4" w:space="4" w:color="auto"/>
+        <w:bottom w:val="dashSmallGap" w:sz="4" w:space="2" w:color="auto"/>
+        <w:right w:val="dashSmallGap" w:sz="4" w:space="4" w:color="auto"/>
       </w:pBdr>
       <w:shd w:val="clear" w:color="auto" w:fill="D9D9D9" w:themeFill="background1" w:themeFillShade="D9"/>
       <w:wordWrap w:val="0"/>
+      <w:spacing w:before="120" w:after="120"/>
     </w:pPr>
     <w:rPr>
       <w:rFonts w:ascii="Consolas" w:hAnsi="Consolas"/>
@@ -1691,16 +1772,4 @@
   </a:objectDefaults>
   <a:extraClrSchemeLst/>
 </a:theme>
-</file>
-
-<file path=customXml/item1.xml><?xml version="1.0" encoding="utf-8"?>
-<b:Sources xmlns:b="http://schemas.openxmlformats.org/officeDocument/2006/bibliography" xmlns="http://schemas.openxmlformats.org/officeDocument/2006/bibliography" SelectedStyle="\APASixthEditionOfficeOnline.xsl" StyleName="APA" Version="6"/>
-</file>
-
-<file path=customXml/itemProps1.xml><?xml version="1.0" encoding="utf-8"?>
-<ds:datastoreItem xmlns:ds="http://schemas.openxmlformats.org/officeDocument/2006/customXml" ds:itemID="{91A6D19B-592A-4C1D-BD2C-E25A384CFBD0}">
-  <ds:schemaRefs>
-    <ds:schemaRef ds:uri="http://schemas.openxmlformats.org/officeDocument/2006/bibliography"/>
-  </ds:schemaRefs>
-</ds:datastoreItem>
 </file>
</xml_diff>

<commit_message>
update pandoc reference template
</commit_message>
<xml_diff>
--- a/pandoc/reference.docx
+++ b/pandoc/reference.docx
@@ -13,13 +13,7 @@
     </w:p>
     <w:p>
       <w:r>
-        <w:t xml:space="preserve">Default </w:t>
-      </w:r>
-      <w:r>
-        <w:t>S</w:t>
-      </w:r>
-      <w:r>
-        <w:t>tyle</w:t>
+        <w:t>Default Style</w:t>
       </w:r>
     </w:p>
     <w:p>
@@ -33,13 +27,7 @@
     </w:p>
     <w:p>
       <w:r>
-        <w:t xml:space="preserve">Default </w:t>
-      </w:r>
-      <w:r>
-        <w:t>S</w:t>
-      </w:r>
-      <w:r>
-        <w:t>tyle</w:t>
+        <w:t>Default Style</w:t>
       </w:r>
     </w:p>
     <w:p>
@@ -53,13 +41,7 @@
     </w:p>
     <w:p>
       <w:r>
-        <w:t xml:space="preserve">Default </w:t>
-      </w:r>
-      <w:r>
-        <w:t>S</w:t>
-      </w:r>
-      <w:r>
-        <w:t>tyle</w:t>
+        <w:t>Default Style</w:t>
       </w:r>
     </w:p>
     <w:p>
@@ -73,13 +55,7 @@
     </w:p>
     <w:p>
       <w:r>
-        <w:t xml:space="preserve">Default </w:t>
-      </w:r>
-      <w:r>
-        <w:t>S</w:t>
-      </w:r>
-      <w:r>
-        <w:t>tyle</w:t>
+        <w:t>Default Style</w:t>
       </w:r>
     </w:p>
     <w:p>
@@ -1412,11 +1388,12 @@
     <w:next w:val="Normal"/>
     <w:uiPriority w:val="9"/>
     <w:qFormat/>
-    <w:rsid w:val="002E55B0"/>
+    <w:rsid w:val="002E172D"/>
     <w:pPr>
       <w:keepNext/>
       <w:keepLines/>
-      <w:spacing w:before="200" w:after="0"/>
+      <w:spacing w:before="200" w:after="200"/>
+      <w:contextualSpacing/>
       <w:outlineLvl w:val="0"/>
     </w:pPr>
     <w:rPr>
@@ -1435,11 +1412,12 @@
     <w:uiPriority w:val="9"/>
     <w:unhideWhenUsed/>
     <w:qFormat/>
-    <w:rsid w:val="00223C3F"/>
+    <w:rsid w:val="002E172D"/>
     <w:pPr>
       <w:keepNext/>
       <w:keepLines/>
-      <w:spacing w:before="200" w:after="0"/>
+      <w:spacing w:before="200" w:after="200"/>
+      <w:contextualSpacing/>
       <w:outlineLvl w:val="1"/>
     </w:pPr>
     <w:rPr>
@@ -1457,11 +1435,12 @@
     <w:uiPriority w:val="9"/>
     <w:unhideWhenUsed/>
     <w:qFormat/>
-    <w:rsid w:val="00223C3F"/>
+    <w:rsid w:val="002E172D"/>
     <w:pPr>
       <w:keepNext/>
       <w:keepLines/>
-      <w:spacing w:before="200"/>
+      <w:spacing w:before="200" w:after="200"/>
+      <w:contextualSpacing/>
       <w:outlineLvl w:val="2"/>
     </w:pPr>
     <w:rPr>
@@ -1478,11 +1457,12 @@
     <w:uiPriority w:val="9"/>
     <w:unhideWhenUsed/>
     <w:qFormat/>
-    <w:rsid w:val="00223C3F"/>
+    <w:rsid w:val="002E172D"/>
     <w:pPr>
       <w:keepNext/>
       <w:keepLines/>
-      <w:spacing w:before="200"/>
+      <w:spacing w:before="200" w:after="200"/>
+      <w:contextualSpacing/>
       <w:outlineLvl w:val="3"/>
     </w:pPr>
     <w:rPr>
@@ -1497,11 +1477,12 @@
     <w:uiPriority w:val="9"/>
     <w:unhideWhenUsed/>
     <w:qFormat/>
-    <w:rsid w:val="00223C3F"/>
+    <w:rsid w:val="002E172D"/>
     <w:pPr>
       <w:keepNext/>
       <w:keepLines/>
-      <w:spacing w:before="200"/>
+      <w:spacing w:before="200" w:after="200"/>
+      <w:contextualSpacing/>
       <w:outlineLvl w:val="4"/>
     </w:pPr>
     <w:rPr>

</xml_diff>

<commit_message>
add support for span tags in markdown for colours
</commit_message>
<xml_diff>
--- a/pandoc/reference.docx
+++ b/pandoc/reference.docx
@@ -1,6 +1,6 @@
 
 <file path=word/document.xml><?xml version="1.0" encoding="utf-8"?>
-<w:document xmlns:wpc="http://schemas.microsoft.com/office/word/2010/wordprocessingCanvas" xmlns:cx="http://schemas.microsoft.com/office/drawing/2014/chartex" xmlns:cx1="http://schemas.microsoft.com/office/drawing/2015/9/8/chartex" xmlns:cx2="http://schemas.microsoft.com/office/drawing/2015/10/21/chartex" xmlns:cx3="http://schemas.microsoft.com/office/drawing/2016/5/9/chartex" xmlns:cx4="http://schemas.microsoft.com/office/drawing/2016/5/10/chartex" xmlns:cx5="http://schemas.microsoft.com/office/drawing/2016/5/11/chartex" xmlns:cx6="http://schemas.microsoft.com/office/drawing/2016/5/12/chartex" xmlns:cx7="http://schemas.microsoft.com/office/drawing/2016/5/13/chartex" xmlns:cx8="http://schemas.microsoft.com/office/drawing/2016/5/14/chartex" xmlns:mc="http://schemas.openxmlformats.org/markup-compatibility/2006" xmlns:aink="http://schemas.microsoft.com/office/drawing/2016/ink" xmlns:am3d="http://schemas.microsoft.com/office/drawing/2017/model3d" xmlns:o="urn:schemas-microsoft-com:office:office" xmlns:oel="http://schemas.microsoft.com/office/2019/extlst" xmlns:r="http://schemas.openxmlformats.org/officeDocument/2006/relationships" xmlns:m="http://schemas.openxmlformats.org/officeDocument/2006/math" xmlns:v="urn:schemas-microsoft-com:vml" xmlns:wp14="http://schemas.microsoft.com/office/word/2010/wordprocessingDrawing" xmlns:wp="http://schemas.openxmlformats.org/drawingml/2006/wordprocessingDrawing" xmlns:w10="urn:schemas-microsoft-com:office:word" xmlns:w="http://schemas.openxmlformats.org/wordprocessingml/2006/main" xmlns:w14="http://schemas.microsoft.com/office/word/2010/wordml" xmlns:w15="http://schemas.microsoft.com/office/word/2012/wordml" xmlns:w16cex="http://schemas.microsoft.com/office/word/2018/wordml/cex" xmlns:w16cid="http://schemas.microsoft.com/office/word/2016/wordml/cid" xmlns:w16="http://schemas.microsoft.com/office/word/2018/wordml" xmlns:w16sdtdh="http://schemas.microsoft.com/office/word/2020/wordml/sdtdatahash" xmlns:w16se="http://schemas.microsoft.com/office/word/2015/wordml/symex" xmlns:wpg="http://schemas.microsoft.com/office/word/2010/wordprocessingGroup" xmlns:wpi="http://schemas.microsoft.com/office/word/2010/wordprocessingInk" xmlns:wne="http://schemas.microsoft.com/office/word/2006/wordml" xmlns:wps="http://schemas.microsoft.com/office/word/2010/wordprocessingShape" mc:Ignorable="w14 w15 w16se w16cid w16 w16cex w16sdtdh wp14">
+<w:document xmlns:wpc="http://schemas.microsoft.com/office/word/2010/wordprocessingCanvas" xmlns:cx="http://schemas.microsoft.com/office/drawing/2014/chartex" xmlns:cx1="http://schemas.microsoft.com/office/drawing/2015/9/8/chartex" xmlns:cx2="http://schemas.microsoft.com/office/drawing/2015/10/21/chartex" xmlns:cx3="http://schemas.microsoft.com/office/drawing/2016/5/9/chartex" xmlns:cx4="http://schemas.microsoft.com/office/drawing/2016/5/10/chartex" xmlns:cx5="http://schemas.microsoft.com/office/drawing/2016/5/11/chartex" xmlns:cx6="http://schemas.microsoft.com/office/drawing/2016/5/12/chartex" xmlns:cx7="http://schemas.microsoft.com/office/drawing/2016/5/13/chartex" xmlns:cx8="http://schemas.microsoft.com/office/drawing/2016/5/14/chartex" xmlns:mc="http://schemas.openxmlformats.org/markup-compatibility/2006" xmlns:aink="http://schemas.microsoft.com/office/drawing/2016/ink" xmlns:am3d="http://schemas.microsoft.com/office/drawing/2017/model3d" xmlns:o="urn:schemas-microsoft-com:office:office" xmlns:oel="http://schemas.microsoft.com/office/2019/extlst" xmlns:r="http://schemas.openxmlformats.org/officeDocument/2006/relationships" xmlns:m="http://schemas.openxmlformats.org/officeDocument/2006/math" xmlns:v="urn:schemas-microsoft-com:vml" xmlns:wp14="http://schemas.microsoft.com/office/word/2010/wordprocessingDrawing" xmlns:wp="http://schemas.openxmlformats.org/drawingml/2006/wordprocessingDrawing" xmlns:w10="urn:schemas-microsoft-com:office:word" xmlns:w="http://schemas.openxmlformats.org/wordprocessingml/2006/main" xmlns:w14="http://schemas.microsoft.com/office/word/2010/wordml" xmlns:w15="http://schemas.microsoft.com/office/word/2012/wordml" xmlns:w16cex="http://schemas.microsoft.com/office/word/2018/wordml/cex" xmlns:w16cid="http://schemas.microsoft.com/office/word/2016/wordml/cid" xmlns:w16="http://schemas.microsoft.com/office/word/2018/wordml" xmlns:w16du="http://schemas.microsoft.com/office/word/2023/wordml/word16du" xmlns:w16sdtdh="http://schemas.microsoft.com/office/word/2020/wordml/sdtdatahash" xmlns:w16sdtfl="http://schemas.microsoft.com/office/word/2024/wordml/sdtformatlock" xmlns:w16se="http://schemas.microsoft.com/office/word/2015/wordml/symex" xmlns:wpg="http://schemas.microsoft.com/office/word/2010/wordprocessingGroup" xmlns:wpi="http://schemas.microsoft.com/office/word/2010/wordprocessingInk" xmlns:wne="http://schemas.microsoft.com/office/word/2006/wordml" xmlns:wps="http://schemas.microsoft.com/office/word/2010/wordprocessingShape" mc:Ignorable="w14 w15 w16se w16cid w16 w16cex w16sdtdh w16sdtfl w16du wp14">
   <w:body>
     <w:p>
       <w:pPr>
@@ -173,6 +173,60 @@
           <w:lang w:val="en-GB"/>
         </w:rPr>
         <w:t>Source Code</w:t>
+      </w:r>
+    </w:p>
+    <w:p/>
+    <w:p>
+      <w:pPr>
+        <w:rPr>
+          <w:rStyle w:val="RedText"/>
+        </w:rPr>
+      </w:pPr>
+      <w:r>
+        <w:rPr>
+          <w:rStyle w:val="RedText"/>
+        </w:rPr>
+        <w:t>Red Text</w:t>
+      </w:r>
+    </w:p>
+    <w:p>
+      <w:pPr>
+        <w:rPr>
+          <w:rStyle w:val="BlueText"/>
+        </w:rPr>
+      </w:pPr>
+      <w:r>
+        <w:rPr>
+          <w:rStyle w:val="BlueText"/>
+        </w:rPr>
+        <w:t>Blue Text</w:t>
+      </w:r>
+    </w:p>
+    <w:p>
+      <w:pPr>
+        <w:rPr>
+          <w:rStyle w:val="GreenText"/>
+        </w:rPr>
+      </w:pPr>
+      <w:r>
+        <w:rPr>
+          <w:rStyle w:val="GreenText"/>
+        </w:rPr>
+        <w:t>Green Text</w:t>
+      </w:r>
+    </w:p>
+    <w:p>
+      <w:pPr>
+        <w:rPr>
+          <w:rStyle w:val="HighlightText"/>
+        </w:rPr>
+      </w:pPr>
+      <w:r>
+        <w:rPr>
+          <w:rStyle w:val="HighlightText"/>
+          <w:highlight w:val="yellow"/>
+        </w:rPr>
+        <w:t>Highlight Text</w:t>
       </w:r>
     </w:p>
     <w:p/>
@@ -441,7 +495,7 @@
 </file>
 
 <file path=word/endnotes.xml><?xml version="1.0" encoding="utf-8"?>
-<w:endnotes xmlns:wpc="http://schemas.microsoft.com/office/word/2010/wordprocessingCanvas" xmlns:cx="http://schemas.microsoft.com/office/drawing/2014/chartex" xmlns:cx1="http://schemas.microsoft.com/office/drawing/2015/9/8/chartex" xmlns:cx2="http://schemas.microsoft.com/office/drawing/2015/10/21/chartex" xmlns:cx3="http://schemas.microsoft.com/office/drawing/2016/5/9/chartex" xmlns:cx4="http://schemas.microsoft.com/office/drawing/2016/5/10/chartex" xmlns:cx5="http://schemas.microsoft.com/office/drawing/2016/5/11/chartex" xmlns:cx6="http://schemas.microsoft.com/office/drawing/2016/5/12/chartex" xmlns:cx7="http://schemas.microsoft.com/office/drawing/2016/5/13/chartex" xmlns:cx8="http://schemas.microsoft.com/office/drawing/2016/5/14/chartex" xmlns:mc="http://schemas.openxmlformats.org/markup-compatibility/2006" xmlns:aink="http://schemas.microsoft.com/office/drawing/2016/ink" xmlns:am3d="http://schemas.microsoft.com/office/drawing/2017/model3d" xmlns:o="urn:schemas-microsoft-com:office:office" xmlns:oel="http://schemas.microsoft.com/office/2019/extlst" xmlns:r="http://schemas.openxmlformats.org/officeDocument/2006/relationships" xmlns:m="http://schemas.openxmlformats.org/officeDocument/2006/math" xmlns:v="urn:schemas-microsoft-com:vml" xmlns:wp14="http://schemas.microsoft.com/office/word/2010/wordprocessingDrawing" xmlns:wp="http://schemas.openxmlformats.org/drawingml/2006/wordprocessingDrawing" xmlns:w10="urn:schemas-microsoft-com:office:word" xmlns:w="http://schemas.openxmlformats.org/wordprocessingml/2006/main" xmlns:w14="http://schemas.microsoft.com/office/word/2010/wordml" xmlns:w15="http://schemas.microsoft.com/office/word/2012/wordml" xmlns:w16cex="http://schemas.microsoft.com/office/word/2018/wordml/cex" xmlns:w16cid="http://schemas.microsoft.com/office/word/2016/wordml/cid" xmlns:w16="http://schemas.microsoft.com/office/word/2018/wordml" xmlns:w16sdtdh="http://schemas.microsoft.com/office/word/2020/wordml/sdtdatahash" xmlns:w16se="http://schemas.microsoft.com/office/word/2015/wordml/symex" xmlns:wpg="http://schemas.microsoft.com/office/word/2010/wordprocessingGroup" xmlns:wpi="http://schemas.microsoft.com/office/word/2010/wordprocessingInk" xmlns:wne="http://schemas.microsoft.com/office/word/2006/wordml" xmlns:wps="http://schemas.microsoft.com/office/word/2010/wordprocessingShape" mc:Ignorable="w14 w15 w16se w16cid w16 w16cex w16sdtdh wp14">
+<w:endnotes xmlns:wpc="http://schemas.microsoft.com/office/word/2010/wordprocessingCanvas" xmlns:cx="http://schemas.microsoft.com/office/drawing/2014/chartex" xmlns:cx1="http://schemas.microsoft.com/office/drawing/2015/9/8/chartex" xmlns:cx2="http://schemas.microsoft.com/office/drawing/2015/10/21/chartex" xmlns:cx3="http://schemas.microsoft.com/office/drawing/2016/5/9/chartex" xmlns:cx4="http://schemas.microsoft.com/office/drawing/2016/5/10/chartex" xmlns:cx5="http://schemas.microsoft.com/office/drawing/2016/5/11/chartex" xmlns:cx6="http://schemas.microsoft.com/office/drawing/2016/5/12/chartex" xmlns:cx7="http://schemas.microsoft.com/office/drawing/2016/5/13/chartex" xmlns:cx8="http://schemas.microsoft.com/office/drawing/2016/5/14/chartex" xmlns:mc="http://schemas.openxmlformats.org/markup-compatibility/2006" xmlns:aink="http://schemas.microsoft.com/office/drawing/2016/ink" xmlns:am3d="http://schemas.microsoft.com/office/drawing/2017/model3d" xmlns:o="urn:schemas-microsoft-com:office:office" xmlns:oel="http://schemas.microsoft.com/office/2019/extlst" xmlns:r="http://schemas.openxmlformats.org/officeDocument/2006/relationships" xmlns:m="http://schemas.openxmlformats.org/officeDocument/2006/math" xmlns:v="urn:schemas-microsoft-com:vml" xmlns:wp14="http://schemas.microsoft.com/office/word/2010/wordprocessingDrawing" xmlns:wp="http://schemas.openxmlformats.org/drawingml/2006/wordprocessingDrawing" xmlns:w10="urn:schemas-microsoft-com:office:word" xmlns:w="http://schemas.openxmlformats.org/wordprocessingml/2006/main" xmlns:w14="http://schemas.microsoft.com/office/word/2010/wordml" xmlns:w15="http://schemas.microsoft.com/office/word/2012/wordml" xmlns:w16cex="http://schemas.microsoft.com/office/word/2018/wordml/cex" xmlns:w16cid="http://schemas.microsoft.com/office/word/2016/wordml/cid" xmlns:w16="http://schemas.microsoft.com/office/word/2018/wordml" xmlns:w16du="http://schemas.microsoft.com/office/word/2023/wordml/word16du" xmlns:w16sdtdh="http://schemas.microsoft.com/office/word/2020/wordml/sdtdatahash" xmlns:w16sdtfl="http://schemas.microsoft.com/office/word/2024/wordml/sdtformatlock" xmlns:w16se="http://schemas.microsoft.com/office/word/2015/wordml/symex" xmlns:wpg="http://schemas.microsoft.com/office/word/2010/wordprocessingGroup" xmlns:wpi="http://schemas.microsoft.com/office/word/2010/wordprocessingInk" xmlns:wne="http://schemas.microsoft.com/office/word/2006/wordml" xmlns:wps="http://schemas.microsoft.com/office/word/2010/wordprocessingShape" mc:Ignorable="w14 w15 w16se w16cid w16 w16cex w16sdtdh w16sdtfl w16du wp14">
   <w:endnote w:type="separator" w:id="-1">
     <w:p>
       <w:pPr>
@@ -466,7 +520,7 @@
 </file>
 
 <file path=word/footnotes.xml><?xml version="1.0" encoding="utf-8"?>
-<w:footnotes xmlns:wpc="http://schemas.microsoft.com/office/word/2010/wordprocessingCanvas" xmlns:cx="http://schemas.microsoft.com/office/drawing/2014/chartex" xmlns:cx1="http://schemas.microsoft.com/office/drawing/2015/9/8/chartex" xmlns:cx2="http://schemas.microsoft.com/office/drawing/2015/10/21/chartex" xmlns:cx3="http://schemas.microsoft.com/office/drawing/2016/5/9/chartex" xmlns:cx4="http://schemas.microsoft.com/office/drawing/2016/5/10/chartex" xmlns:cx5="http://schemas.microsoft.com/office/drawing/2016/5/11/chartex" xmlns:cx6="http://schemas.microsoft.com/office/drawing/2016/5/12/chartex" xmlns:cx7="http://schemas.microsoft.com/office/drawing/2016/5/13/chartex" xmlns:cx8="http://schemas.microsoft.com/office/drawing/2016/5/14/chartex" xmlns:mc="http://schemas.openxmlformats.org/markup-compatibility/2006" xmlns:aink="http://schemas.microsoft.com/office/drawing/2016/ink" xmlns:am3d="http://schemas.microsoft.com/office/drawing/2017/model3d" xmlns:o="urn:schemas-microsoft-com:office:office" xmlns:oel="http://schemas.microsoft.com/office/2019/extlst" xmlns:r="http://schemas.openxmlformats.org/officeDocument/2006/relationships" xmlns:m="http://schemas.openxmlformats.org/officeDocument/2006/math" xmlns:v="urn:schemas-microsoft-com:vml" xmlns:wp14="http://schemas.microsoft.com/office/word/2010/wordprocessingDrawing" xmlns:wp="http://schemas.openxmlformats.org/drawingml/2006/wordprocessingDrawing" xmlns:w10="urn:schemas-microsoft-com:office:word" xmlns:w="http://schemas.openxmlformats.org/wordprocessingml/2006/main" xmlns:w14="http://schemas.microsoft.com/office/word/2010/wordml" xmlns:w15="http://schemas.microsoft.com/office/word/2012/wordml" xmlns:w16cex="http://schemas.microsoft.com/office/word/2018/wordml/cex" xmlns:w16cid="http://schemas.microsoft.com/office/word/2016/wordml/cid" xmlns:w16="http://schemas.microsoft.com/office/word/2018/wordml" xmlns:w16sdtdh="http://schemas.microsoft.com/office/word/2020/wordml/sdtdatahash" xmlns:w16se="http://schemas.microsoft.com/office/word/2015/wordml/symex" xmlns:wpg="http://schemas.microsoft.com/office/word/2010/wordprocessingGroup" xmlns:wpi="http://schemas.microsoft.com/office/word/2010/wordprocessingInk" xmlns:wne="http://schemas.microsoft.com/office/word/2006/wordml" xmlns:wps="http://schemas.microsoft.com/office/word/2010/wordprocessingShape" mc:Ignorable="w14 w15 w16se w16cid w16 w16cex w16sdtdh wp14">
+<w:footnotes xmlns:wpc="http://schemas.microsoft.com/office/word/2010/wordprocessingCanvas" xmlns:cx="http://schemas.microsoft.com/office/drawing/2014/chartex" xmlns:cx1="http://schemas.microsoft.com/office/drawing/2015/9/8/chartex" xmlns:cx2="http://schemas.microsoft.com/office/drawing/2015/10/21/chartex" xmlns:cx3="http://schemas.microsoft.com/office/drawing/2016/5/9/chartex" xmlns:cx4="http://schemas.microsoft.com/office/drawing/2016/5/10/chartex" xmlns:cx5="http://schemas.microsoft.com/office/drawing/2016/5/11/chartex" xmlns:cx6="http://schemas.microsoft.com/office/drawing/2016/5/12/chartex" xmlns:cx7="http://schemas.microsoft.com/office/drawing/2016/5/13/chartex" xmlns:cx8="http://schemas.microsoft.com/office/drawing/2016/5/14/chartex" xmlns:mc="http://schemas.openxmlformats.org/markup-compatibility/2006" xmlns:aink="http://schemas.microsoft.com/office/drawing/2016/ink" xmlns:am3d="http://schemas.microsoft.com/office/drawing/2017/model3d" xmlns:o="urn:schemas-microsoft-com:office:office" xmlns:oel="http://schemas.microsoft.com/office/2019/extlst" xmlns:r="http://schemas.openxmlformats.org/officeDocument/2006/relationships" xmlns:m="http://schemas.openxmlformats.org/officeDocument/2006/math" xmlns:v="urn:schemas-microsoft-com:vml" xmlns:wp14="http://schemas.microsoft.com/office/word/2010/wordprocessingDrawing" xmlns:wp="http://schemas.openxmlformats.org/drawingml/2006/wordprocessingDrawing" xmlns:w10="urn:schemas-microsoft-com:office:word" xmlns:w="http://schemas.openxmlformats.org/wordprocessingml/2006/main" xmlns:w14="http://schemas.microsoft.com/office/word/2010/wordml" xmlns:w15="http://schemas.microsoft.com/office/word/2012/wordml" xmlns:w16cex="http://schemas.microsoft.com/office/word/2018/wordml/cex" xmlns:w16cid="http://schemas.microsoft.com/office/word/2016/wordml/cid" xmlns:w16="http://schemas.microsoft.com/office/word/2018/wordml" xmlns:w16du="http://schemas.microsoft.com/office/word/2023/wordml/word16du" xmlns:w16sdtdh="http://schemas.microsoft.com/office/word/2020/wordml/sdtdatahash" xmlns:w16sdtfl="http://schemas.microsoft.com/office/word/2024/wordml/sdtformatlock" xmlns:w16se="http://schemas.microsoft.com/office/word/2015/wordml/symex" xmlns:wpg="http://schemas.microsoft.com/office/word/2010/wordprocessingGroup" xmlns:wpi="http://schemas.microsoft.com/office/word/2010/wordprocessingInk" xmlns:wne="http://schemas.microsoft.com/office/word/2006/wordml" xmlns:wps="http://schemas.microsoft.com/office/word/2010/wordprocessingShape" mc:Ignorable="w14 w15 w16se w16cid w16 w16cex w16sdtdh w16sdtfl w16du wp14">
   <w:footnote w:type="separator" w:id="-1">
     <w:p>
       <w:pPr>
@@ -491,7 +545,7 @@
 </file>
 
 <file path=word/numbering.xml><?xml version="1.0" encoding="utf-8"?>
-<w:numbering xmlns:wpc="http://schemas.microsoft.com/office/word/2010/wordprocessingCanvas" xmlns:cx="http://schemas.microsoft.com/office/drawing/2014/chartex" xmlns:cx1="http://schemas.microsoft.com/office/drawing/2015/9/8/chartex" xmlns:cx2="http://schemas.microsoft.com/office/drawing/2015/10/21/chartex" xmlns:cx3="http://schemas.microsoft.com/office/drawing/2016/5/9/chartex" xmlns:cx4="http://schemas.microsoft.com/office/drawing/2016/5/10/chartex" xmlns:cx5="http://schemas.microsoft.com/office/drawing/2016/5/11/chartex" xmlns:cx6="http://schemas.microsoft.com/office/drawing/2016/5/12/chartex" xmlns:cx7="http://schemas.microsoft.com/office/drawing/2016/5/13/chartex" xmlns:cx8="http://schemas.microsoft.com/office/drawing/2016/5/14/chartex" xmlns:mc="http://schemas.openxmlformats.org/markup-compatibility/2006" xmlns:aink="http://schemas.microsoft.com/office/drawing/2016/ink" xmlns:am3d="http://schemas.microsoft.com/office/drawing/2017/model3d" xmlns:o="urn:schemas-microsoft-com:office:office" xmlns:oel="http://schemas.microsoft.com/office/2019/extlst" xmlns:r="http://schemas.openxmlformats.org/officeDocument/2006/relationships" xmlns:m="http://schemas.openxmlformats.org/officeDocument/2006/math" xmlns:v="urn:schemas-microsoft-com:vml" xmlns:wp14="http://schemas.microsoft.com/office/word/2010/wordprocessingDrawing" xmlns:wp="http://schemas.openxmlformats.org/drawingml/2006/wordprocessingDrawing" xmlns:w10="urn:schemas-microsoft-com:office:word" xmlns:w="http://schemas.openxmlformats.org/wordprocessingml/2006/main" xmlns:w14="http://schemas.microsoft.com/office/word/2010/wordml" xmlns:w15="http://schemas.microsoft.com/office/word/2012/wordml" xmlns:w16cex="http://schemas.microsoft.com/office/word/2018/wordml/cex" xmlns:w16cid="http://schemas.microsoft.com/office/word/2016/wordml/cid" xmlns:w16="http://schemas.microsoft.com/office/word/2018/wordml" xmlns:w16sdtdh="http://schemas.microsoft.com/office/word/2020/wordml/sdtdatahash" xmlns:w16se="http://schemas.microsoft.com/office/word/2015/wordml/symex" xmlns:wpg="http://schemas.microsoft.com/office/word/2010/wordprocessingGroup" xmlns:wpi="http://schemas.microsoft.com/office/word/2010/wordprocessingInk" xmlns:wne="http://schemas.microsoft.com/office/word/2006/wordml" xmlns:wps="http://schemas.microsoft.com/office/word/2010/wordprocessingShape" mc:Ignorable="w14 w15 w16se w16cid w16 w16cex w16sdtdh wp14">
+<w:numbering xmlns:wpc="http://schemas.microsoft.com/office/word/2010/wordprocessingCanvas" xmlns:cx="http://schemas.microsoft.com/office/drawing/2014/chartex" xmlns:cx1="http://schemas.microsoft.com/office/drawing/2015/9/8/chartex" xmlns:cx2="http://schemas.microsoft.com/office/drawing/2015/10/21/chartex" xmlns:cx3="http://schemas.microsoft.com/office/drawing/2016/5/9/chartex" xmlns:cx4="http://schemas.microsoft.com/office/drawing/2016/5/10/chartex" xmlns:cx5="http://schemas.microsoft.com/office/drawing/2016/5/11/chartex" xmlns:cx6="http://schemas.microsoft.com/office/drawing/2016/5/12/chartex" xmlns:cx7="http://schemas.microsoft.com/office/drawing/2016/5/13/chartex" xmlns:cx8="http://schemas.microsoft.com/office/drawing/2016/5/14/chartex" xmlns:mc="http://schemas.openxmlformats.org/markup-compatibility/2006" xmlns:aink="http://schemas.microsoft.com/office/drawing/2016/ink" xmlns:am3d="http://schemas.microsoft.com/office/drawing/2017/model3d" xmlns:o="urn:schemas-microsoft-com:office:office" xmlns:oel="http://schemas.microsoft.com/office/2019/extlst" xmlns:r="http://schemas.openxmlformats.org/officeDocument/2006/relationships" xmlns:m="http://schemas.openxmlformats.org/officeDocument/2006/math" xmlns:v="urn:schemas-microsoft-com:vml" xmlns:wp14="http://schemas.microsoft.com/office/word/2010/wordprocessingDrawing" xmlns:wp="http://schemas.openxmlformats.org/drawingml/2006/wordprocessingDrawing" xmlns:w10="urn:schemas-microsoft-com:office:word" xmlns:w="http://schemas.openxmlformats.org/wordprocessingml/2006/main" xmlns:w14="http://schemas.microsoft.com/office/word/2010/wordml" xmlns:w15="http://schemas.microsoft.com/office/word/2012/wordml" xmlns:w16cex="http://schemas.microsoft.com/office/word/2018/wordml/cex" xmlns:w16cid="http://schemas.microsoft.com/office/word/2016/wordml/cid" xmlns:w16="http://schemas.microsoft.com/office/word/2018/wordml" xmlns:w16du="http://schemas.microsoft.com/office/word/2023/wordml/word16du" xmlns:w16sdtdh="http://schemas.microsoft.com/office/word/2020/wordml/sdtdatahash" xmlns:w16sdtfl="http://schemas.microsoft.com/office/word/2024/wordml/sdtformatlock" xmlns:w16se="http://schemas.microsoft.com/office/word/2015/wordml/symex" xmlns:wpg="http://schemas.microsoft.com/office/word/2010/wordprocessingGroup" xmlns:wpi="http://schemas.microsoft.com/office/word/2010/wordprocessingInk" xmlns:wne="http://schemas.microsoft.com/office/word/2006/wordml" xmlns:wps="http://schemas.microsoft.com/office/word/2010/wordprocessingShape" mc:Ignorable="w14 w15 w16se w16cid w16 w16cex w16sdtdh w16sdtfl w16du wp14">
   <w:abstractNum w:abstractNumId="0" w15:restartNumberingAfterBreak="0">
     <w:nsid w:val="FFFFFF80"/>
     <w:multiLevelType w:val="singleLevel"/>
@@ -1019,7 +1073,7 @@
 </file>
 
 <file path=word/styles.xml><?xml version="1.0" encoding="utf-8"?>
-<w:styles xmlns:mc="http://schemas.openxmlformats.org/markup-compatibility/2006" xmlns:r="http://schemas.openxmlformats.org/officeDocument/2006/relationships" xmlns:w="http://schemas.openxmlformats.org/wordprocessingml/2006/main" xmlns:w14="http://schemas.microsoft.com/office/word/2010/wordml" xmlns:w15="http://schemas.microsoft.com/office/word/2012/wordml" xmlns:w16cex="http://schemas.microsoft.com/office/word/2018/wordml/cex" xmlns:w16cid="http://schemas.microsoft.com/office/word/2016/wordml/cid" xmlns:w16="http://schemas.microsoft.com/office/word/2018/wordml" xmlns:w16sdtdh="http://schemas.microsoft.com/office/word/2020/wordml/sdtdatahash" xmlns:w16se="http://schemas.microsoft.com/office/word/2015/wordml/symex" mc:Ignorable="w14 w15 w16se w16cid w16 w16cex w16sdtdh">
+<w:styles xmlns:mc="http://schemas.openxmlformats.org/markup-compatibility/2006" xmlns:r="http://schemas.openxmlformats.org/officeDocument/2006/relationships" xmlns:w="http://schemas.openxmlformats.org/wordprocessingml/2006/main" xmlns:w14="http://schemas.microsoft.com/office/word/2010/wordml" xmlns:w15="http://schemas.microsoft.com/office/word/2012/wordml" xmlns:w16cex="http://schemas.microsoft.com/office/word/2018/wordml/cex" xmlns:w16cid="http://schemas.microsoft.com/office/word/2016/wordml/cid" xmlns:w16="http://schemas.microsoft.com/office/word/2018/wordml" xmlns:w16du="http://schemas.microsoft.com/office/word/2023/wordml/word16du" xmlns:w16sdtdh="http://schemas.microsoft.com/office/word/2020/wordml/sdtdatahash" xmlns:w16sdtfl="http://schemas.microsoft.com/office/word/2024/wordml/sdtformatlock" xmlns:w16se="http://schemas.microsoft.com/office/word/2015/wordml/symex" mc:Ignorable="w14 w15 w16se w16cid w16 w16cex w16sdtdh w16sdtfl w16du">
   <w:docDefaults>
     <w:rPrDefault>
       <w:rPr>
@@ -3681,7 +3735,7 @@
       </w:tcPr>
     </w:tblStylePr>
   </w:style>
-  <w:style w:type="table" w:styleId="GridTable6Colorful-Accent4">
+  <w:style w:type="table" w:styleId="GridTable6ColourfulAccent4">
     <w:name w:val="Grid Table 6 Colorful Accent 4"/>
     <w:basedOn w:val="TableNormal"/>
     <w:uiPriority w:val="51"/>
@@ -3750,7 +3804,7 @@
       </w:tcPr>
     </w:tblStylePr>
   </w:style>
-  <w:style w:type="table" w:styleId="GridTable1Light-Accent2">
+  <w:style w:type="table" w:styleId="GridTable1LightAccent2">
     <w:name w:val="Grid Table 1 Light Accent 2"/>
     <w:basedOn w:val="TableNormal"/>
     <w:uiPriority w:val="46"/>
@@ -4051,6 +4105,46 @@
     <w:rPr>
       <w:rFonts w:ascii="Calibri" w:hAnsi="Calibri"/>
       <w:sz w:val="18"/>
+    </w:rPr>
+  </w:style>
+  <w:style w:type="character" w:customStyle="1" w:styleId="RedText">
+    <w:name w:val="Red Text"/>
+    <w:basedOn w:val="DefaultParagraphFont"/>
+    <w:uiPriority w:val="1"/>
+    <w:qFormat/>
+    <w:rsid w:val="0055706A"/>
+    <w:rPr>
+      <w:color w:val="FF0000"/>
+    </w:rPr>
+  </w:style>
+  <w:style w:type="character" w:customStyle="1" w:styleId="BlueText">
+    <w:name w:val="Blue Text"/>
+    <w:basedOn w:val="DefaultParagraphFont"/>
+    <w:uiPriority w:val="1"/>
+    <w:qFormat/>
+    <w:rsid w:val="00E42DF2"/>
+    <w:rPr>
+      <w:color w:val="0070C0"/>
+    </w:rPr>
+  </w:style>
+  <w:style w:type="character" w:customStyle="1" w:styleId="GreenText">
+    <w:name w:val="Green Text"/>
+    <w:basedOn w:val="DefaultParagraphFont"/>
+    <w:uiPriority w:val="1"/>
+    <w:qFormat/>
+    <w:rsid w:val="00E42DF2"/>
+    <w:rPr>
+      <w:color w:val="00B050"/>
+    </w:rPr>
+  </w:style>
+  <w:style w:type="character" w:customStyle="1" w:styleId="HighlightText">
+    <w:name w:val="Highlight Text"/>
+    <w:uiPriority w:val="1"/>
+    <w:qFormat/>
+    <w:rsid w:val="002805EE"/>
+    <w:rPr>
+      <w:bdr w:val="none" w:sz="0" w:space="0" w:color="auto"/>
+      <w:shd w:val="clear" w:color="auto" w:fill="FFFF00"/>
     </w:rPr>
   </w:style>
 </w:styles>
@@ -4372,4 +4466,16 @@
   </a:objectDefaults>
   <a:extraClrSchemeLst/>
 </a:theme>
+</file>
+
+<file path=customXml/item1.xml><?xml version="1.0" encoding="utf-8"?>
+<b:Sources xmlns:b="http://schemas.openxmlformats.org/officeDocument/2006/bibliography" xmlns="http://schemas.openxmlformats.org/officeDocument/2006/bibliography" SelectedStyle="/APASixthEditionOfficeOnline.xsl" StyleName="APA" Version="6"/>
+</file>
+
+<file path=customXml/itemProps1.xml><?xml version="1.0" encoding="utf-8"?>
+<ds:datastoreItem xmlns:ds="http://schemas.openxmlformats.org/officeDocument/2006/customXml" ds:itemID="{D1442021-2C42-8740-B8E4-6C93B94E1F62}">
+  <ds:schemaRefs>
+    <ds:schemaRef ds:uri="http://schemas.openxmlformats.org/officeDocument/2006/bibliography"/>
+  </ds:schemaRefs>
+</ds:datastoreItem>
 </file>
</xml_diff>